<commit_message>
upddated patter matching notes
</commit_message>
<xml_diff>
--- a/algorithms_pattern_matching.docx
+++ b/algorithms_pattern_matching.docx
@@ -18,7 +18,15 @@
           <w:sz w:val="24"/>
           <w:szCs w:val="24"/>
         </w:rPr>
-        <w:t>Algorithms &amp; Complexity</w:t>
+        <w:t>Algorithms &amp; Comple</w:t>
+      </w:r>
+      <w:r>
+        <w:rPr>
+          <w:rFonts w:ascii="Times New Roman" w:hAnsi="Times New Roman" w:cs="Times New Roman"/>
+          <w:sz w:val="24"/>
+          <w:szCs w:val="24"/>
+        </w:rPr>
+        <w:t>xity</w:t>
       </w:r>
       <w:r>
         <w:rPr>
@@ -75,7 +83,15 @@
           <w:szCs w:val="24"/>
         </w:rPr>
         <w:tab/>
-        <w:t xml:space="preserve">       2/27/17 – 3/10/17</w:t>
+        <w:t xml:space="preserve">       2/27/17 – 3/20</w:t>
+      </w:r>
+      <w:r>
+        <w:rPr>
+          <w:rFonts w:ascii="Times New Roman" w:hAnsi="Times New Roman" w:cs="Times New Roman"/>
+          <w:sz w:val="24"/>
+          <w:szCs w:val="24"/>
+        </w:rPr>
+        <w:t>/17</w:t>
       </w:r>
     </w:p>
     <w:p>
@@ -1556,6 +1572,118 @@
         </w:rPr>
         <w:t>.</w:t>
       </w:r>
+    </w:p>
+    <w:p>
+      <w:pPr>
+        <w:rPr>
+          <w:rFonts w:ascii="Times New Roman" w:hAnsi="Times New Roman" w:cs="Times New Roman"/>
+          <w:sz w:val="24"/>
+          <w:szCs w:val="24"/>
+        </w:rPr>
+      </w:pPr>
+    </w:p>
+    <w:p>
+      <w:pPr>
+        <w:rPr>
+          <w:rFonts w:ascii="Times New Roman" w:hAnsi="Times New Roman" w:cs="Times New Roman"/>
+          <w:sz w:val="24"/>
+          <w:szCs w:val="24"/>
+        </w:rPr>
+      </w:pPr>
+      <w:r>
+        <w:rPr>
+          <w:rFonts w:ascii="Times New Roman" w:hAnsi="Times New Roman" w:cs="Times New Roman"/>
+          <w:b/>
+          <w:sz w:val="24"/>
+          <w:szCs w:val="24"/>
+        </w:rPr>
+        <w:t>Baeza-Yates-Gonnet (BYG) Algorithm [aka Bitap algorithm]</w:t>
+      </w:r>
+    </w:p>
+    <w:p>
+      <w:pPr>
+        <w:pStyle w:val="ListParagraph"/>
+        <w:numPr>
+          <w:ilvl w:val="0"/>
+          <w:numId w:val="1"/>
+        </w:numPr>
+        <w:rPr>
+          <w:rFonts w:ascii="Times New Roman" w:hAnsi="Times New Roman" w:cs="Times New Roman"/>
+          <w:sz w:val="24"/>
+          <w:szCs w:val="24"/>
+        </w:rPr>
+      </w:pPr>
+      <w:r>
+        <w:rPr>
+          <w:rFonts w:ascii="Times New Roman" w:hAnsi="Times New Roman" w:cs="Times New Roman"/>
+          <w:sz w:val="24"/>
+          <w:szCs w:val="24"/>
+        </w:rPr>
+        <w:t>uses an array of bits (array size = size of pattern); a 1 in any position corresponds to a match in that corresponding index in the pattern</w:t>
+      </w:r>
+    </w:p>
+    <w:p>
+      <w:pPr>
+        <w:pStyle w:val="ListParagraph"/>
+        <w:numPr>
+          <w:ilvl w:val="0"/>
+          <w:numId w:val="1"/>
+        </w:numPr>
+        <w:rPr>
+          <w:rFonts w:ascii="Times New Roman" w:hAnsi="Times New Roman" w:cs="Times New Roman"/>
+          <w:sz w:val="24"/>
+          <w:szCs w:val="24"/>
+        </w:rPr>
+      </w:pPr>
+      <w:r>
+        <w:rPr>
+          <w:rFonts w:ascii="Times New Roman" w:hAnsi="Times New Roman" w:cs="Times New Roman"/>
+          <w:sz w:val="24"/>
+          <w:szCs w:val="24"/>
+        </w:rPr>
+        <w:t>uses bitwise operations to find match; also avoids redundant checking just like KMP algorithm</w:t>
+      </w:r>
+    </w:p>
+    <w:p>
+      <w:pPr>
+        <w:pStyle w:val="ListParagraph"/>
+        <w:numPr>
+          <w:ilvl w:val="0"/>
+          <w:numId w:val="1"/>
+        </w:numPr>
+        <w:rPr>
+          <w:rFonts w:ascii="Times New Roman" w:hAnsi="Times New Roman" w:cs="Times New Roman"/>
+          <w:sz w:val="24"/>
+          <w:szCs w:val="24"/>
+        </w:rPr>
+      </w:pPr>
+      <w:r>
+        <w:rPr>
+          <w:rFonts w:ascii="Times New Roman" w:hAnsi="Times New Roman" w:cs="Times New Roman"/>
+          <w:sz w:val="24"/>
+          <w:szCs w:val="24"/>
+        </w:rPr>
+        <w:lastRenderedPageBreak/>
+        <w:t xml:space="preserve">Complexity </w:t>
+      </w:r>
+      <w:r>
+        <w:rPr>
+          <w:rFonts w:ascii="Times New Roman" w:hAnsi="Times New Roman" w:cs="Times New Roman"/>
+          <w:b/>
+          <w:i/>
+          <w:sz w:val="24"/>
+          <w:szCs w:val="24"/>
+        </w:rPr>
+        <w:t>O</w:t>
+      </w:r>
+      <w:r>
+        <w:rPr>
+          <w:rFonts w:ascii="Times New Roman" w:hAnsi="Times New Roman" w:cs="Times New Roman"/>
+          <w:sz w:val="24"/>
+          <w:szCs w:val="24"/>
+        </w:rPr>
+        <w:t>(n), where n is the length of the text that we are searching</w:t>
+      </w:r>
       <w:bookmarkStart w:id="0" w:name="_GoBack"/>
       <w:bookmarkEnd w:id="0"/>
     </w:p>
@@ -1798,15 +1926,6 @@
   </w:abstractNum>
   <w:num w:numId="1">
     <w:abstractNumId w:val="1"/>
-    <w:lvlOverride w:ilvl="0"/>
-    <w:lvlOverride w:ilvl="1"/>
-    <w:lvlOverride w:ilvl="2"/>
-    <w:lvlOverride w:ilvl="3"/>
-    <w:lvlOverride w:ilvl="4"/>
-    <w:lvlOverride w:ilvl="5"/>
-    <w:lvlOverride w:ilvl="6"/>
-    <w:lvlOverride w:ilvl="7"/>
-    <w:lvlOverride w:ilvl="8"/>
   </w:num>
   <w:num w:numId="2">
     <w:abstractNumId w:val="0"/>

</xml_diff>

<commit_message>
added great resource for pattern matching
</commit_message>
<xml_diff>
--- a/algorithms_pattern_matching.docx
+++ b/algorithms_pattern_matching.docx
@@ -83,7 +83,7 @@
           <w:szCs w:val="24"/>
         </w:rPr>
         <w:tab/>
-        <w:t xml:space="preserve">       2/27/17 – 3/20</w:t>
+        <w:t xml:space="preserve">       2/27/17 – 3/22</w:t>
       </w:r>
       <w:r>
         <w:rPr>
@@ -343,7 +343,25 @@
           <w:sz w:val="24"/>
           <w:szCs w:val="24"/>
         </w:rPr>
-        <w:t>prim’s &amp; kruskal’s algorithm</w:t>
+        <w:t xml:space="preserve">prim’s &amp; </w:t>
+      </w:r>
+      <w:proofErr w:type="spellStart"/>
+      <w:r>
+        <w:rPr>
+          <w:rFonts w:ascii="Times New Roman" w:hAnsi="Times New Roman" w:cs="Times New Roman"/>
+          <w:sz w:val="24"/>
+          <w:szCs w:val="24"/>
+        </w:rPr>
+        <w:t>kruskal’s</w:t>
+      </w:r>
+      <w:proofErr w:type="spellEnd"/>
+      <w:r>
+        <w:rPr>
+          <w:rFonts w:ascii="Times New Roman" w:hAnsi="Times New Roman" w:cs="Times New Roman"/>
+          <w:sz w:val="24"/>
+          <w:szCs w:val="24"/>
+        </w:rPr>
+        <w:t xml:space="preserve"> algorithm</w:t>
       </w:r>
     </w:p>
     <w:p>
@@ -679,22 +697,36 @@
           <w:szCs w:val="24"/>
           <w:u w:val="none"/>
         </w:rPr>
-        <w:t>String: aaaafj</w:t>
-      </w:r>
-    </w:p>
-    <w:p>
-      <w:pPr>
-        <w:pStyle w:val="ListParagraph"/>
-        <w:spacing w:line="240" w:lineRule="auto"/>
-        <w:rPr>
-          <w:rStyle w:val="Hyperlink"/>
-          <w:rFonts w:ascii="Times New Roman" w:hAnsi="Times New Roman" w:cs="Times New Roman"/>
-          <w:color w:val="auto"/>
-          <w:sz w:val="24"/>
-          <w:szCs w:val="24"/>
-          <w:u w:val="none"/>
-        </w:rPr>
-      </w:pPr>
+        <w:t xml:space="preserve">String: </w:t>
+      </w:r>
+      <w:proofErr w:type="spellStart"/>
+      <w:r>
+        <w:rPr>
+          <w:rStyle w:val="Hyperlink"/>
+          <w:rFonts w:ascii="Times New Roman" w:hAnsi="Times New Roman" w:cs="Times New Roman"/>
+          <w:color w:val="auto"/>
+          <w:sz w:val="24"/>
+          <w:szCs w:val="24"/>
+          <w:u w:val="none"/>
+        </w:rPr>
+        <w:t>aaaafj</w:t>
+      </w:r>
+      <w:proofErr w:type="spellEnd"/>
+    </w:p>
+    <w:p>
+      <w:pPr>
+        <w:pStyle w:val="ListParagraph"/>
+        <w:spacing w:line="240" w:lineRule="auto"/>
+        <w:rPr>
+          <w:rStyle w:val="Hyperlink"/>
+          <w:rFonts w:ascii="Times New Roman" w:hAnsi="Times New Roman" w:cs="Times New Roman"/>
+          <w:color w:val="auto"/>
+          <w:sz w:val="24"/>
+          <w:szCs w:val="24"/>
+          <w:u w:val="none"/>
+        </w:rPr>
+      </w:pPr>
+      <w:proofErr w:type="spellStart"/>
       <w:r>
         <w:rPr>
           <w:rStyle w:val="Hyperlink"/>
@@ -706,6 +738,7 @@
         </w:rPr>
         <w:t>pattern:aaaay</w:t>
       </w:r>
+      <w:proofErr w:type="spellEnd"/>
     </w:p>
     <w:p>
       <w:pPr>
@@ -1312,7 +1345,17 @@
           <w:sz w:val="24"/>
           <w:szCs w:val="24"/>
         </w:rPr>
-        <w:t>this algorithm prevents the previous worst-case of our brute force pattern checker by keeping track of what has been matched so far and does not revisit characters that we know will match</w:t>
+        <w:t>this algorithm prevents the previous worst-cas</w:t>
+      </w:r>
+      <w:bookmarkStart w:id="0" w:name="_GoBack"/>
+      <w:bookmarkEnd w:id="0"/>
+      <w:r>
+        <w:rPr>
+          <w:rFonts w:ascii="Times New Roman" w:hAnsi="Times New Roman" w:cs="Times New Roman"/>
+          <w:sz w:val="24"/>
+          <w:szCs w:val="24"/>
+        </w:rPr>
+        <w:t>e of our brute force pattern checker by keeping track of what has been matched so far and does not revisit characters that we know will match</w:t>
       </w:r>
       <w:r>
         <w:rPr>
@@ -1374,7 +1417,19 @@
           <w:szCs w:val="24"/>
           <w:u w:val="none"/>
         </w:rPr>
-        <w:t>String: aaaa</w:t>
+        <w:t xml:space="preserve">String: </w:t>
+      </w:r>
+      <w:proofErr w:type="spellStart"/>
+      <w:r>
+        <w:rPr>
+          <w:rStyle w:val="Hyperlink"/>
+          <w:rFonts w:ascii="Times New Roman" w:hAnsi="Times New Roman" w:cs="Times New Roman"/>
+          <w:color w:val="auto"/>
+          <w:sz w:val="24"/>
+          <w:szCs w:val="24"/>
+          <w:u w:val="none"/>
+        </w:rPr>
+        <w:t>aaaa</w:t>
       </w:r>
       <w:r>
         <w:rPr>
@@ -1387,20 +1442,22 @@
         </w:rPr>
         <w:t>ay</w:t>
       </w:r>
-    </w:p>
-    <w:p>
-      <w:pPr>
-        <w:pStyle w:val="ListParagraph"/>
-        <w:spacing w:line="240" w:lineRule="auto"/>
-        <w:rPr>
-          <w:rStyle w:val="Hyperlink"/>
-          <w:rFonts w:ascii="Times New Roman" w:hAnsi="Times New Roman" w:cs="Times New Roman"/>
-          <w:color w:val="auto"/>
-          <w:sz w:val="24"/>
-          <w:szCs w:val="24"/>
-          <w:u w:val="none"/>
-        </w:rPr>
-      </w:pPr>
+      <w:proofErr w:type="spellEnd"/>
+    </w:p>
+    <w:p>
+      <w:pPr>
+        <w:pStyle w:val="ListParagraph"/>
+        <w:spacing w:line="240" w:lineRule="auto"/>
+        <w:rPr>
+          <w:rStyle w:val="Hyperlink"/>
+          <w:rFonts w:ascii="Times New Roman" w:hAnsi="Times New Roman" w:cs="Times New Roman"/>
+          <w:color w:val="auto"/>
+          <w:sz w:val="24"/>
+          <w:szCs w:val="24"/>
+          <w:u w:val="none"/>
+        </w:rPr>
+      </w:pPr>
+      <w:proofErr w:type="spellStart"/>
       <w:r>
         <w:rPr>
           <w:rStyle w:val="Hyperlink"/>
@@ -1412,6 +1469,7 @@
         </w:rPr>
         <w:t>pattern:aaaay</w:t>
       </w:r>
+      <w:proofErr w:type="spellEnd"/>
       <w:r>
         <w:rPr>
           <w:rStyle w:val="Hyperlink"/>
@@ -1562,7 +1620,27 @@
           <w:sz w:val="24"/>
           <w:szCs w:val="24"/>
         </w:rPr>
-        <w:t>See powerpoint for implementation</w:t>
+        <w:t xml:space="preserve">See </w:t>
+      </w:r>
+      <w:proofErr w:type="spellStart"/>
+      <w:r>
+        <w:rPr>
+          <w:rFonts w:ascii="Times New Roman" w:hAnsi="Times New Roman" w:cs="Times New Roman"/>
+          <w:b/>
+          <w:sz w:val="24"/>
+          <w:szCs w:val="24"/>
+        </w:rPr>
+        <w:t>powerpoint</w:t>
+      </w:r>
+      <w:proofErr w:type="spellEnd"/>
+      <w:r>
+        <w:rPr>
+          <w:rFonts w:ascii="Times New Roman" w:hAnsi="Times New Roman" w:cs="Times New Roman"/>
+          <w:b/>
+          <w:sz w:val="24"/>
+          <w:szCs w:val="24"/>
+        </w:rPr>
+        <w:t xml:space="preserve"> for implementation</w:t>
       </w:r>
       <w:r>
         <w:rPr>
@@ -1590,6 +1668,7 @@
           <w:szCs w:val="24"/>
         </w:rPr>
       </w:pPr>
+      <w:proofErr w:type="spellStart"/>
       <w:r>
         <w:rPr>
           <w:rFonts w:ascii="Times New Roman" w:hAnsi="Times New Roman" w:cs="Times New Roman"/>
@@ -1597,7 +1676,57 @@
           <w:sz w:val="24"/>
           <w:szCs w:val="24"/>
         </w:rPr>
-        <w:t>Baeza-Yates-Gonnet (BYG) Algorithm [aka Bitap algorithm]</w:t>
+        <w:t>Baeza</w:t>
+      </w:r>
+      <w:proofErr w:type="spellEnd"/>
+      <w:r>
+        <w:rPr>
+          <w:rFonts w:ascii="Times New Roman" w:hAnsi="Times New Roman" w:cs="Times New Roman"/>
+          <w:b/>
+          <w:sz w:val="24"/>
+          <w:szCs w:val="24"/>
+        </w:rPr>
+        <w:t>-Yates-</w:t>
+      </w:r>
+      <w:proofErr w:type="spellStart"/>
+      <w:r>
+        <w:rPr>
+          <w:rFonts w:ascii="Times New Roman" w:hAnsi="Times New Roman" w:cs="Times New Roman"/>
+          <w:b/>
+          <w:sz w:val="24"/>
+          <w:szCs w:val="24"/>
+        </w:rPr>
+        <w:t>Gonnet</w:t>
+      </w:r>
+      <w:proofErr w:type="spellEnd"/>
+      <w:r>
+        <w:rPr>
+          <w:rFonts w:ascii="Times New Roman" w:hAnsi="Times New Roman" w:cs="Times New Roman"/>
+          <w:b/>
+          <w:sz w:val="24"/>
+          <w:szCs w:val="24"/>
+        </w:rPr>
+        <w:t xml:space="preserve"> (BYG) Algorithm [aka </w:t>
+      </w:r>
+      <w:proofErr w:type="spellStart"/>
+      <w:r>
+        <w:rPr>
+          <w:rFonts w:ascii="Times New Roman" w:hAnsi="Times New Roman" w:cs="Times New Roman"/>
+          <w:b/>
+          <w:sz w:val="24"/>
+          <w:szCs w:val="24"/>
+        </w:rPr>
+        <w:t>Bitap</w:t>
+      </w:r>
+      <w:proofErr w:type="spellEnd"/>
+      <w:r>
+        <w:rPr>
+          <w:rFonts w:ascii="Times New Roman" w:hAnsi="Times New Roman" w:cs="Times New Roman"/>
+          <w:b/>
+          <w:sz w:val="24"/>
+          <w:szCs w:val="24"/>
+        </w:rPr>
+        <w:t xml:space="preserve"> algorithm]</w:t>
       </w:r>
     </w:p>
     <w:p>
@@ -1684,8 +1813,116 @@
         </w:rPr>
         <w:t>(n), where n is the length of the text that we are searching</w:t>
       </w:r>
-      <w:bookmarkStart w:id="0" w:name="_GoBack"/>
-      <w:bookmarkEnd w:id="0"/>
+    </w:p>
+    <w:p>
+      <w:pPr>
+        <w:rPr>
+          <w:rFonts w:ascii="Times New Roman" w:hAnsi="Times New Roman" w:cs="Times New Roman"/>
+          <w:sz w:val="24"/>
+          <w:szCs w:val="24"/>
+        </w:rPr>
+      </w:pPr>
+      <w:r>
+        <w:rPr>
+          <w:rFonts w:ascii="Times New Roman" w:hAnsi="Times New Roman" w:cs="Times New Roman"/>
+          <w:b/>
+          <w:sz w:val="24"/>
+          <w:szCs w:val="24"/>
+        </w:rPr>
+        <w:t>Boyer-Moore</w:t>
+      </w:r>
+      <w:r>
+        <w:rPr>
+          <w:rFonts w:ascii="Times New Roman" w:hAnsi="Times New Roman" w:cs="Times New Roman"/>
+          <w:sz w:val="24"/>
+          <w:szCs w:val="24"/>
+        </w:rPr>
+        <w:t xml:space="preserve"> </w:t>
+      </w:r>
+      <w:r>
+        <w:rPr>
+          <w:rFonts w:ascii="Times New Roman" w:hAnsi="Times New Roman" w:cs="Times New Roman"/>
+          <w:b/>
+          <w:sz w:val="24"/>
+          <w:szCs w:val="24"/>
+        </w:rPr>
+        <w:t>Algorithm</w:t>
+      </w:r>
+    </w:p>
+    <w:p>
+      <w:pPr>
+        <w:rPr>
+          <w:rFonts w:ascii="Times New Roman" w:hAnsi="Times New Roman" w:cs="Times New Roman"/>
+          <w:sz w:val="24"/>
+          <w:szCs w:val="24"/>
+        </w:rPr>
+      </w:pPr>
+      <w:r>
+        <w:rPr>
+          <w:rFonts w:ascii="Times New Roman" w:hAnsi="Times New Roman" w:cs="Times New Roman"/>
+          <w:b/>
+          <w:sz w:val="24"/>
+          <w:szCs w:val="24"/>
+        </w:rPr>
+        <w:t xml:space="preserve">fantastic resource: </w:t>
+      </w:r>
+      <w:hyperlink r:id="rId9" w:history="1">
+        <w:r>
+          <w:rPr>
+            <w:rStyle w:val="Hyperlink"/>
+            <w:rFonts w:ascii="Times New Roman" w:hAnsi="Times New Roman" w:cs="Times New Roman"/>
+            <w:sz w:val="24"/>
+            <w:szCs w:val="24"/>
+          </w:rPr>
+          <w:t>https://www.youtube.com/watch?v=4Xyhb72LCX4</w:t>
+        </w:r>
+      </w:hyperlink>
+      <w:r>
+        <w:rPr>
+          <w:rFonts w:ascii="Times New Roman" w:hAnsi="Times New Roman" w:cs="Times New Roman"/>
+          <w:b/>
+          <w:sz w:val="24"/>
+          <w:szCs w:val="24"/>
+        </w:rPr>
+        <w:t xml:space="preserve"> </w:t>
+      </w:r>
+    </w:p>
+    <w:p>
+      <w:pPr>
+        <w:rPr>
+          <w:rFonts w:ascii="Times New Roman" w:hAnsi="Times New Roman" w:cs="Times New Roman"/>
+          <w:sz w:val="24"/>
+          <w:szCs w:val="24"/>
+        </w:rPr>
+      </w:pPr>
+      <w:r>
+        <w:rPr>
+          <w:rFonts w:ascii="Times New Roman" w:hAnsi="Times New Roman" w:cs="Times New Roman"/>
+          <w:sz w:val="24"/>
+          <w:szCs w:val="24"/>
+        </w:rPr>
+        <w:tab/>
+        <w:t xml:space="preserve">followed by: </w:t>
+      </w:r>
+      <w:hyperlink r:id="rId10" w:history="1">
+        <w:r>
+          <w:rPr>
+            <w:rStyle w:val="Hyperlink"/>
+            <w:rFonts w:ascii="Times New Roman" w:hAnsi="Times New Roman" w:cs="Times New Roman"/>
+            <w:sz w:val="24"/>
+            <w:szCs w:val="24"/>
+          </w:rPr>
+          <w:t>https://www.youtube.com/watch?v=Wj606N0IAsw</w:t>
+        </w:r>
+      </w:hyperlink>
+      <w:r>
+        <w:rPr>
+          <w:rFonts w:ascii="Times New Roman" w:hAnsi="Times New Roman" w:cs="Times New Roman"/>
+          <w:sz w:val="24"/>
+          <w:szCs w:val="24"/>
+        </w:rPr>
+        <w:t xml:space="preserve"> </w:t>
+      </w:r>
     </w:p>
     <w:sectPr>
       <w:pgSz w:w="12240" w:h="15840"/>
@@ -2369,7 +2606,6 @@
     <w:name w:val="Hyperlink"/>
     <w:basedOn w:val="DefaultParagraphFont"/>
     <w:uiPriority w:val="99"/>
-    <w:semiHidden/>
     <w:unhideWhenUsed/>
     <w:rsid w:val="000417FE"/>
     <w:rPr>
@@ -2387,6 +2623,18 @@
       <w:ind w:left="720"/>
       <w:contextualSpacing/>
     </w:pPr>
+  </w:style>
+  <w:style w:type="character" w:styleId="Mention">
+    <w:name w:val="Mention"/>
+    <w:basedOn w:val="DefaultParagraphFont"/>
+    <w:uiPriority w:val="99"/>
+    <w:semiHidden/>
+    <w:unhideWhenUsed/>
+    <w:rsid w:val="0049400B"/>
+    <w:rPr>
+      <w:color w:val="2B579A"/>
+      <w:shd w:val="clear" w:color="auto" w:fill="E6E6E6"/>
+    </w:rPr>
   </w:style>
 </w:styles>
 </file>

</xml_diff>